<commit_message>
Adding a combat system and a test ghost to try it out on. WIP
</commit_message>
<xml_diff>
--- a/Project_Work_Structure.docx
+++ b/Project_Work_Structure.docx
@@ -155,6 +155,20 @@
       <w:pPr>
         <w:pStyle w:val="ListParagraph"/>
         <w:numPr>
+          <w:ilvl w:val="1"/>
+          <w:numId w:val="1"/>
+        </w:numPr>
+      </w:pPr>
+      <w:r>
+        <w:t>The combat scenario function to be called when initiating combat with the ghost</w:t>
+      </w:r>
+      <w:bookmarkStart w:id="0" w:name="_GoBack"/>
+      <w:bookmarkEnd w:id="0"/>
+    </w:p>
+    <w:p>
+      <w:pPr>
+        <w:pStyle w:val="ListParagraph"/>
+        <w:numPr>
           <w:ilvl w:val="0"/>
           <w:numId w:val="1"/>
         </w:numPr>
@@ -416,10 +430,7 @@
         <w:t>Etc.</w:t>
       </w:r>
     </w:p>
-    <w:p>
-      <w:bookmarkStart w:id="0" w:name="_GoBack"/>
-      <w:bookmarkEnd w:id="0"/>
-    </w:p>
+    <w:p/>
     <w:sectPr>
       <w:pgSz w:w="11906" w:h="16838"/>
       <w:pgMar w:top="1440" w:right="1440" w:bottom="1440" w:left="1440" w:header="708" w:footer="708" w:gutter="0"/>
@@ -1138,6 +1149,7 @@
     <w:lsdException w:name="HTML Sample" w:semiHidden="1" w:unhideWhenUsed="1"/>
     <w:lsdException w:name="HTML Typewriter" w:semiHidden="1" w:unhideWhenUsed="1"/>
     <w:lsdException w:name="HTML Variable" w:semiHidden="1" w:unhideWhenUsed="1"/>
+    <w:lsdException w:name="Normal Table" w:semiHidden="1" w:unhideWhenUsed="1"/>
     <w:lsdException w:name="annotation subject" w:semiHidden="1" w:unhideWhenUsed="1"/>
     <w:lsdException w:name="No List" w:semiHidden="1" w:unhideWhenUsed="1"/>
     <w:lsdException w:name="Outline List 1" w:semiHidden="1" w:unhideWhenUsed="1"/>
@@ -1184,8 +1196,10 @@
     <w:lsdException w:name="Table Subtle 2" w:semiHidden="1" w:unhideWhenUsed="1"/>
     <w:lsdException w:name="Table Web 1" w:semiHidden="1" w:unhideWhenUsed="1"/>
     <w:lsdException w:name="Table Web 2" w:semiHidden="1" w:unhideWhenUsed="1"/>
+    <w:lsdException w:name="Table Web 3" w:semiHidden="1" w:unhideWhenUsed="1"/>
     <w:lsdException w:name="Balloon Text" w:semiHidden="1" w:unhideWhenUsed="1"/>
     <w:lsdException w:name="Table Grid" w:uiPriority="39"/>
+    <w:lsdException w:name="Table Theme" w:semiHidden="1" w:unhideWhenUsed="1"/>
     <w:lsdException w:name="Placeholder Text" w:semiHidden="1"/>
     <w:lsdException w:name="No Spacing" w:uiPriority="1" w:qFormat="1"/>
     <w:lsdException w:name="Light Shading" w:uiPriority="60"/>

</xml_diff>